<commit_message>
updated resume to contain content pertaining to existing projects and capstone.
</commit_message>
<xml_diff>
--- a/DuarteJoshuaResumeSept.docx
+++ b/DuarteJoshuaResumeSept.docx
@@ -1381,7 +1381,19 @@
               <w:rPr>
                 <w:iCs/>
               </w:rPr>
-              <w:t>Designing a planner to allow users to easily input tasks, events, and habits to then export to a variety of calendar applications</w:t>
+              <w:t xml:space="preserve">Enabling users to physically move in any direction within virtual reality </w:t>
+            </w:r>
+            <w:r>
+              <w:rPr>
+                <w:iCs/>
+              </w:rPr>
+              <w:t xml:space="preserve">through a </w:t>
+            </w:r>
+            <w:r>
+              <w:rPr>
+                <w:iCs/>
+              </w:rPr>
+              <w:t>functional omni-directional treadmill</w:t>
             </w:r>
           </w:p>
           <w:p>
@@ -1400,7 +1412,49 @@
               <w:rPr>
                 <w:iCs/>
               </w:rPr>
-              <w:t xml:space="preserve">Attempting to incorporate machine learning through Python programming to effectively plan tasks and habits </w:t>
+              <w:t>Improving the industrial design</w:t>
+            </w:r>
+            <w:r>
+              <w:rPr>
+                <w:iCs/>
+              </w:rPr>
+              <w:t>,</w:t>
+            </w:r>
+            <w:r>
+              <w:rPr>
+                <w:iCs/>
+              </w:rPr>
+              <w:t xml:space="preserve"> </w:t>
+            </w:r>
+            <w:r>
+              <w:rPr>
+                <w:iCs/>
+              </w:rPr>
+              <w:t xml:space="preserve">real-time controls, and overall efficiency for </w:t>
+            </w:r>
+            <w:r>
+              <w:rPr>
+                <w:iCs/>
+              </w:rPr>
+              <w:t>substantial</w:t>
+            </w:r>
+            <w:r>
+              <w:rPr>
+                <w:iCs/>
+              </w:rPr>
+              <w:t xml:space="preserve"> manufacturability and a greater user</w:t>
+            </w:r>
+            <w:r>
+              <w:rPr>
+                <w:iCs/>
+              </w:rPr>
+              <w:t xml:space="preserve"> </w:t>
+            </w:r>
+            <w:r>
+              <w:rPr>
+                <w:iCs/>
+              </w:rPr>
+              <w:t>experience</w:t>
             </w:r>
           </w:p>
           <w:p>
@@ -1422,26 +1476,17 @@
                 <w:b/>
                 <w:bCs/>
               </w:rPr>
-              <w:t>HP: ‘</w:t>
-            </w:r>
-            <w:proofErr w:type="spellStart"/>
+              <w:t>HP: ‘Phygitally’ Connected</w:t>
+            </w:r>
             <w:r>
               <w:rPr>
                 <w:b/>
                 <w:bCs/>
               </w:rPr>
-              <w:t>Phygitally</w:t>
-            </w:r>
-            <w:proofErr w:type="spellEnd"/>
-            <w:r>
-              <w:rPr>
-                <w:b/>
-                <w:bCs/>
-              </w:rPr>
-              <w:t xml:space="preserve">’ Connected     </w:t>
-            </w:r>
-            <w:r>
-              <w:t xml:space="preserve">                                                                                                                                            </w:t>
+              <w:t xml:space="preserve">, Berkeley, California  </w:t>
+            </w:r>
+            <w:r>
+              <w:t xml:space="preserve">                                                                                                          </w:t>
             </w:r>
             <w:r>
               <w:t>S</w:t>
@@ -1498,7 +1543,7 @@
               <w:rPr>
                 <w:iCs/>
               </w:rPr>
-              <w:t>Designing a planner to allow users to easily input tasks, events, and habits to then export to a variety of calendar applications</w:t>
+              <w:t>Using VR, AR, or other hardware interfaces to allow users to virtually engage in social or physical interactions in a natural manner</w:t>
             </w:r>
           </w:p>
           <w:p>
@@ -1517,7 +1562,13 @@
               <w:rPr>
                 <w:iCs/>
               </w:rPr>
-              <w:t xml:space="preserve">Attempting to incorporate machine learning through Python programming to effectively plan tasks and habits </w:t>
+              <w:t xml:space="preserve">Conducting user and market research to </w:t>
+            </w:r>
+            <w:r>
+              <w:rPr>
+                <w:iCs/>
+              </w:rPr>
+              <w:t xml:space="preserve">design and produce an effective, attractive, and human centered product </w:t>
             </w:r>
           </w:p>
           <w:p>

</xml_diff>